<commit_message>
fixes for text part
</commit_message>
<xml_diff>
--- a/DiplomaText/Diploma_makiyan.docx
+++ b/DiplomaText/Diploma_makiyan.docx
@@ -4299,13 +4299,14 @@
       <w:r>
         <w:t xml:space="preserve">створити </w:t>
       </w:r>
-      <w:proofErr w:type="spellStart"/>
-      <w:r>
-        <w:t>дінамічну</w:t>
-      </w:r>
-      <w:proofErr w:type="spellEnd"/>
-      <w:r>
-        <w:t xml:space="preserve"> бібліотеку</w:t>
+      <w:r>
+        <w:t>д</w:t>
+      </w:r>
+      <w:r>
+        <w:t>и</w:t>
+      </w:r>
+      <w:r>
+        <w:t>намічну бібліотеку</w:t>
       </w:r>
       <w:r>
         <w:t>;</w:t>
@@ -10934,6 +10935,7 @@
       <w:pPr>
         <w:pStyle w:val="a1"/>
         <w:ind w:firstLine="708"/>
+        <w:jc w:val="right"/>
       </w:pPr>
       <w:r>
         <w:rPr>
@@ -11080,49 +11082,55 @@
         <w:pStyle w:val="a1"/>
         <w:ind w:firstLine="708"/>
         <w:rPr>
+          <w:lang w:val="ru-RU"/>
+        </w:rPr>
+      </w:pPr>
+      <w:r>
+        <w:t xml:space="preserve">Також дуже важливі технології, що використовуються в реалізації </w:t>
+      </w:r>
+      <w:proofErr w:type="spellStart"/>
+      <w:r>
+        <w:t>кодеру</w:t>
+      </w:r>
+      <w:proofErr w:type="spellEnd"/>
+      <w:r>
+        <w:t xml:space="preserve">/декодеру. Повільна мова програмування, може дуже сильно вплинути на швидкість </w:t>
+      </w:r>
+      <w:proofErr w:type="spellStart"/>
+      <w:r>
+        <w:t>кодеку</w:t>
+      </w:r>
+      <w:proofErr w:type="spellEnd"/>
+      <w:r>
+        <w:t xml:space="preserve">, да мати велике навантаження на процесор та оперативну пам’ять, що накладає обмеження на обладнання в к котрих цей </w:t>
+      </w:r>
+      <w:proofErr w:type="spellStart"/>
+      <w:r>
+        <w:t>кодек</w:t>
+      </w:r>
+      <w:proofErr w:type="spellEnd"/>
+      <w:r>
+        <w:t xml:space="preserve"> можна буде використати. Через те, доцільно використати для </w:t>
+      </w:r>
+      <w:proofErr w:type="spellStart"/>
+      <w:r>
+        <w:t>кодеку</w:t>
+      </w:r>
+      <w:proofErr w:type="spellEnd"/>
+      <w:r>
+        <w:t xml:space="preserve"> мову </w:t>
+      </w:r>
+      <w:r>
+        <w:rPr>
           <w:lang w:val="en-US"/>
         </w:rPr>
-      </w:pPr>
-      <w:r>
-        <w:t xml:space="preserve">Також дуже важливі технології, що використовуються в реалізації </w:t>
-      </w:r>
-      <w:proofErr w:type="spellStart"/>
-      <w:r>
-        <w:t>кодеру</w:t>
-      </w:r>
-      <w:proofErr w:type="spellEnd"/>
-      <w:r>
-        <w:t xml:space="preserve">/декодеру. Повільна мова програмування, може дуже сильно вплинути на швидкість </w:t>
-      </w:r>
-      <w:proofErr w:type="spellStart"/>
-      <w:r>
-        <w:t>кодеку</w:t>
-      </w:r>
-      <w:proofErr w:type="spellEnd"/>
-      <w:r>
-        <w:t xml:space="preserve">, да мати велике навантаження на процесор та оперативну пам’ять, що накладає обмеження на обладнання в к котрих цей </w:t>
-      </w:r>
-      <w:proofErr w:type="spellStart"/>
-      <w:r>
-        <w:t>кодек</w:t>
-      </w:r>
-      <w:proofErr w:type="spellEnd"/>
-      <w:r>
-        <w:t xml:space="preserve"> можна буде використати. Через те, доцільно використати для </w:t>
-      </w:r>
-      <w:proofErr w:type="spellStart"/>
-      <w:r>
-        <w:t>кодеку</w:t>
-      </w:r>
-      <w:proofErr w:type="spellEnd"/>
-      <w:r>
-        <w:t xml:space="preserve"> мову </w:t>
-      </w:r>
-      <w:r>
-        <w:rPr>
-          <w:lang w:val="en-US"/>
-        </w:rPr>
-        <w:t>C++.</w:t>
+        <w:t>C</w:t>
+      </w:r>
+      <w:r>
+        <w:rPr>
+          <w:lang w:val="ru-RU"/>
+        </w:rPr>
+        <w:t>++.</w:t>
       </w:r>
     </w:p>
     <w:p>
@@ -22576,7 +22584,6 @@
         <w:rPr>
           <w:sz w:val="28"/>
           <w:szCs w:val="28"/>
-          <w:lang w:val="en-US"/>
         </w:rPr>
         <w:t xml:space="preserve"> [1]</w:t>
       </w:r>
@@ -30609,13 +30616,13 @@
         <w:pStyle w:val="Code"/>
         <w:rPr>
           <w:rFonts w:eastAsiaTheme="minorHAnsi"/>
-          <w:lang w:val="ru-RU" w:eastAsia="en-US"/>
+          <w:lang w:val="en-US" w:eastAsia="en-US"/>
         </w:rPr>
       </w:pPr>
       <w:r>
         <w:rPr>
           <w:rFonts w:eastAsiaTheme="minorHAnsi"/>
-          <w:lang w:val="ru-RU" w:eastAsia="en-US"/>
+          <w:lang w:val="en-US" w:eastAsia="en-US"/>
         </w:rPr>
         <w:t>}</w:t>
       </w:r>
@@ -30625,7 +30632,7 @@
         <w:pStyle w:val="Code"/>
         <w:rPr>
           <w:rFonts w:eastAsiaTheme="minorHAnsi"/>
-          <w:lang w:val="ru-RU" w:eastAsia="en-US"/>
+          <w:lang w:val="en-US" w:eastAsia="en-US"/>
         </w:rPr>
       </w:pPr>
     </w:p>
@@ -30703,7 +30710,7 @@
       <w:pPr>
         <w:pStyle w:val="Code"/>
         <w:rPr>
-          <w:lang w:val="en-US"/>
+          <w:lang w:val="ru-RU"/>
         </w:rPr>
       </w:pPr>
       <w:proofErr w:type="spellStart"/>
@@ -32954,7 +32961,7 @@
           <w:szCs w:val="28"/>
           <w:u w:val="single"/>
         </w:rPr>
-        <w:t xml:space="preserve">       </w:t>
+        <w:t xml:space="preserve">   </w:t>
       </w:r>
       <w:r>
         <w:rPr>
@@ -32970,7 +32977,16 @@
           <w:szCs w:val="28"/>
         </w:rPr>
         <w:tab/>
-        <w:t xml:space="preserve">          ____________                </w:t>
+        <w:t xml:space="preserve">          ____</w:t>
+      </w:r>
+      <w:bookmarkStart w:id="43" w:name="_GoBack"/>
+      <w:bookmarkEnd w:id="43"/>
+      <w:r>
+        <w:rPr>
+          <w:sz w:val="28"/>
+          <w:szCs w:val="28"/>
+        </w:rPr>
+        <w:t xml:space="preserve">________                </w:t>
       </w:r>
       <w:r>
         <w:rPr>
@@ -33025,7 +33041,31 @@
           <w:vertAlign w:val="superscript"/>
         </w:rPr>
         <w:tab/>
-        <w:t xml:space="preserve">              (підпис)</w:t>
+        <w:t xml:space="preserve">           </w:t>
+      </w:r>
+      <w:r>
+        <w:rPr>
+          <w:vertAlign w:val="superscript"/>
+        </w:rPr>
+        <w:tab/>
+      </w:r>
+      <w:r>
+        <w:rPr>
+          <w:vertAlign w:val="superscript"/>
+        </w:rPr>
+        <w:tab/>
+      </w:r>
+      <w:r>
+        <w:rPr>
+          <w:vertAlign w:val="superscript"/>
+        </w:rPr>
+        <w:tab/>
+      </w:r>
+      <w:r>
+        <w:rPr>
+          <w:vertAlign w:val="superscript"/>
+        </w:rPr>
+        <w:t xml:space="preserve">   (підпис)</w:t>
       </w:r>
       <w:r>
         <w:rPr>
@@ -33572,8 +33612,6 @@
         </w:rPr>
         <w:t>С</w:t>
       </w:r>
-      <w:bookmarkStart w:id="43" w:name="_GoBack"/>
-      <w:bookmarkEnd w:id="43"/>
       <w:r>
         <w:rPr>
           <w:sz w:val="28"/>
@@ -34313,21 +34351,12 @@
                                 <w:r>
                                   <w:t xml:space="preserve"> </w:t>
                                 </w:r>
-                                <w:proofErr w:type="spellStart"/>
                                 <w:r>
                                   <w:rPr>
                                     <w:sz w:val="26"/>
                                     <w:szCs w:val="26"/>
                                   </w:rPr>
-                                  <w:t>Кодек</w:t>
-                                </w:r>
-                                <w:proofErr w:type="spellEnd"/>
-                                <w:r>
-                                  <w:rPr>
-                                    <w:sz w:val="26"/>
-                                    <w:szCs w:val="26"/>
-                                  </w:rPr>
-                                  <w:t xml:space="preserve"> для виправлення помилок в системах передачі даних</w:t>
+                                  <w:t>Кодек для виправлення помилок в системах передачі даних</w:t>
                                 </w:r>
                               </w:p>
                             </w:txbxContent>
@@ -34873,13 +34902,8 @@
                                   </w:rPr>
                                   <w:t>Мак</w:t>
                                 </w:r>
-                                <w:proofErr w:type="spellStart"/>
                                 <w:r>
-                                  <w:t>іян</w:t>
-                                </w:r>
-                                <w:proofErr w:type="spellEnd"/>
-                                <w:r>
-                                  <w:t xml:space="preserve"> С.А.</w:t>
+                                  <w:t>іян С.А.</w:t>
                                 </w:r>
                               </w:p>
                             </w:txbxContent>
@@ -35046,23 +35070,13 @@
                                     <w:lang w:val="uk-UA"/>
                                   </w:rPr>
                                 </w:pPr>
-                                <w:proofErr w:type="spellStart"/>
                                 <w:r>
                                   <w:rPr>
                                     <w:sz w:val="18"/>
                                     <w:szCs w:val="20"/>
                                     <w:lang w:val="uk-UA"/>
                                   </w:rPr>
-                                  <w:t>Полторак</w:t>
-                                </w:r>
-                                <w:proofErr w:type="spellEnd"/>
-                                <w:r>
-                                  <w:rPr>
-                                    <w:sz w:val="18"/>
-                                    <w:szCs w:val="20"/>
-                                    <w:lang w:val="uk-UA"/>
-                                  </w:rPr>
-                                  <w:t xml:space="preserve"> В.П. Н.П.</w:t>
+                                  <w:t>Полторак В.П. Н.П.</w:t>
                                 </w:r>
                               </w:p>
                             </w:txbxContent>
@@ -35118,10 +35132,7 @@
                             <w:txbxContent>
                               <w:p>
                                 <w:r>
-                                  <w:t xml:space="preserve"> </w:t>
-                                </w:r>
-                                <w:r>
-                                  <w:t>Пасько В.П.</w:t>
+                                  <w:t xml:space="preserve"> Пасько В.П.</w:t>
                                 </w:r>
                               </w:p>
                             </w:txbxContent>
@@ -35181,13 +35192,8 @@
                                 <w:r>
                                   <w:t xml:space="preserve"> </w:t>
                                 </w:r>
-                                <w:proofErr w:type="spellStart"/>
                                 <w:r>
-                                  <w:t>Затв</w:t>
-                                </w:r>
-                                <w:proofErr w:type="spellEnd"/>
-                                <w:r>
-                                  <w:t>.</w:t>
+                                  <w:t>Затв.</w:t>
                                 </w:r>
                                 <w:bookmarkEnd w:id="0"/>
                                 <w:bookmarkEnd w:id="1"/>
@@ -35418,10 +35424,7 @@
                               <w:p>
                                 <w:bookmarkStart w:id="3" w:name="_Hlk10539679"/>
                                 <w:r>
-                                  <w:t xml:space="preserve"> </w:t>
-                                </w:r>
-                                <w:r>
-                                  <w:t>Розробив</w:t>
+                                  <w:t xml:space="preserve"> Розробив</w:t>
                                 </w:r>
                                 <w:bookmarkEnd w:id="3"/>
                               </w:p>
@@ -35588,13 +35591,8 @@
                                 <w:r>
                                   <w:t xml:space="preserve">№ </w:t>
                                 </w:r>
-                                <w:proofErr w:type="spellStart"/>
                                 <w:r>
-                                  <w:t>докум</w:t>
-                                </w:r>
-                                <w:proofErr w:type="spellEnd"/>
-                                <w:r>
-                                  <w:t>.</w:t>
+                                  <w:t>докум.</w:t>
                                 </w:r>
                               </w:p>
                             </w:txbxContent>
@@ -35740,7 +35738,6 @@
                                     <w:lang w:val="ru-RU"/>
                                   </w:rPr>
                                 </w:pPr>
-                                <w:proofErr w:type="spellStart"/>
                                 <w:r>
                                   <w:rPr>
                                     <w:rFonts w:ascii="Journal" w:hAnsi="Journal" w:cs="Times New Roman"/>
@@ -35748,17 +35745,7 @@
                                     <w:szCs w:val="18"/>
                                     <w:lang w:val="ru-RU"/>
                                   </w:rPr>
-                                  <w:t>Зм</w:t>
-                                </w:r>
-                                <w:proofErr w:type="spellEnd"/>
-                                <w:r>
-                                  <w:rPr>
-                                    <w:rFonts w:ascii="Journal" w:hAnsi="Journal" w:cs="Times New Roman"/>
-                                    <w:sz w:val="18"/>
-                                    <w:szCs w:val="18"/>
-                                    <w:lang w:val="ru-RU"/>
-                                  </w:rPr>
-                                  <w:t>.</w:t>
+                                  <w:t>Зм.</w:t>
                                 </w:r>
                               </w:p>
                             </w:txbxContent>
@@ -36818,21 +36805,12 @@
                           <w:r>
                             <w:t xml:space="preserve"> </w:t>
                           </w:r>
-                          <w:proofErr w:type="spellStart"/>
                           <w:r>
                             <w:rPr>
                               <w:sz w:val="26"/>
                               <w:szCs w:val="26"/>
                             </w:rPr>
-                            <w:t>Кодек</w:t>
-                          </w:r>
-                          <w:proofErr w:type="spellEnd"/>
-                          <w:r>
-                            <w:rPr>
-                              <w:sz w:val="26"/>
-                              <w:szCs w:val="26"/>
-                            </w:rPr>
-                            <w:t xml:space="preserve"> для виправлення помилок в системах передачі даних</w:t>
+                            <w:t>Кодек для виправлення помилок в системах передачі даних</w:t>
                           </w:r>
                         </w:p>
                       </w:txbxContent>
@@ -37063,13 +37041,8 @@
                             </w:rPr>
                             <w:t>Мак</w:t>
                           </w:r>
-                          <w:proofErr w:type="spellStart"/>
                           <w:r>
-                            <w:t>іян</w:t>
-                          </w:r>
-                          <w:proofErr w:type="spellEnd"/>
-                          <w:r>
-                            <w:t xml:space="preserve"> С.А.</w:t>
+                            <w:t>іян С.А.</w:t>
                           </w:r>
                         </w:p>
                       </w:txbxContent>
@@ -37101,23 +37074,13 @@
                               <w:lang w:val="uk-UA"/>
                             </w:rPr>
                           </w:pPr>
-                          <w:proofErr w:type="spellStart"/>
                           <w:r>
                             <w:rPr>
                               <w:sz w:val="18"/>
                               <w:szCs w:val="20"/>
                               <w:lang w:val="uk-UA"/>
                             </w:rPr>
-                            <w:t>Полторак</w:t>
-                          </w:r>
-                          <w:proofErr w:type="spellEnd"/>
-                          <w:r>
-                            <w:rPr>
-                              <w:sz w:val="18"/>
-                              <w:szCs w:val="20"/>
-                              <w:lang w:val="uk-UA"/>
-                            </w:rPr>
-                            <w:t xml:space="preserve"> В.П. Н.П.</w:t>
+                            <w:t>Полторак В.П. Н.П.</w:t>
                           </w:r>
                         </w:p>
                       </w:txbxContent>
@@ -37128,10 +37091,7 @@
                       <w:txbxContent>
                         <w:p>
                           <w:r>
-                            <w:t xml:space="preserve"> </w:t>
-                          </w:r>
-                          <w:r>
-                            <w:t>Пасько В.П.</w:t>
+                            <w:t xml:space="preserve"> Пасько В.П.</w:t>
                           </w:r>
                         </w:p>
                       </w:txbxContent>
@@ -37146,13 +37106,8 @@
                           <w:r>
                             <w:t xml:space="preserve"> </w:t>
                           </w:r>
-                          <w:proofErr w:type="spellStart"/>
                           <w:r>
-                            <w:t>Затв</w:t>
-                          </w:r>
-                          <w:proofErr w:type="spellEnd"/>
-                          <w:r>
-                            <w:t>.</w:t>
+                            <w:t>Затв.</w:t>
                           </w:r>
                           <w:bookmarkEnd w:id="4"/>
                           <w:bookmarkEnd w:id="5"/>
@@ -37203,10 +37158,7 @@
                         <w:p>
                           <w:bookmarkStart w:id="7" w:name="_Hlk10539679"/>
                           <w:r>
-                            <w:t xml:space="preserve"> </w:t>
-                          </w:r>
-                          <w:r>
-                            <w:t>Розробив</w:t>
+                            <w:t xml:space="preserve"> Розробив</w:t>
                           </w:r>
                           <w:bookmarkEnd w:id="7"/>
                         </w:p>
@@ -37238,13 +37190,8 @@
                           <w:r>
                             <w:t xml:space="preserve">№ </w:t>
                           </w:r>
-                          <w:proofErr w:type="spellStart"/>
                           <w:r>
-                            <w:t>докум</w:t>
-                          </w:r>
-                          <w:proofErr w:type="spellEnd"/>
-                          <w:r>
-                            <w:t>.</w:t>
+                            <w:t>докум.</w:t>
                           </w:r>
                         </w:p>
                       </w:txbxContent>
@@ -37300,7 +37247,6 @@
                               <w:lang w:val="ru-RU"/>
                             </w:rPr>
                           </w:pPr>
-                          <w:proofErr w:type="spellStart"/>
                           <w:r>
                             <w:rPr>
                               <w:rFonts w:ascii="Journal" w:hAnsi="Journal" w:cs="Times New Roman"/>
@@ -37308,17 +37254,7 @@
                               <w:szCs w:val="18"/>
                               <w:lang w:val="ru-RU"/>
                             </w:rPr>
-                            <w:t>Зм</w:t>
-                          </w:r>
-                          <w:proofErr w:type="spellEnd"/>
-                          <w:r>
-                            <w:rPr>
-                              <w:rFonts w:ascii="Journal" w:hAnsi="Journal" w:cs="Times New Roman"/>
-                              <w:sz w:val="18"/>
-                              <w:szCs w:val="18"/>
-                              <w:lang w:val="ru-RU"/>
-                            </w:rPr>
-                            <w:t>.</w:t>
+                            <w:t>Зм.</w:t>
                           </w:r>
                         </w:p>
                       </w:txbxContent>
@@ -37955,21 +37891,12 @@
                                 <w:rFonts w:ascii="Journal" w:hAnsi="Journal"/>
                               </w:rPr>
                             </w:pPr>
-                            <w:proofErr w:type="spellStart"/>
                             <w:r>
                               <w:rPr>
                                 <w:rFonts w:ascii="Journal" w:hAnsi="Journal"/>
                                 <w:sz w:val="18"/>
                               </w:rPr>
-                              <w:t>Зм</w:t>
-                            </w:r>
-                            <w:proofErr w:type="spellEnd"/>
-                            <w:r>
-                              <w:rPr>
-                                <w:rFonts w:ascii="Journal" w:hAnsi="Journal"/>
-                                <w:sz w:val="18"/>
-                              </w:rPr>
-                              <w:t>.</w:t>
+                              <w:t>Зм.</w:t>
                             </w:r>
                           </w:p>
                         </w:txbxContent>
@@ -38091,21 +38018,12 @@
                               </w:rPr>
                               <w:t xml:space="preserve">№ </w:t>
                             </w:r>
-                            <w:proofErr w:type="spellStart"/>
                             <w:r>
                               <w:rPr>
                                 <w:rFonts w:ascii="Journal" w:hAnsi="Journal"/>
                                 <w:sz w:val="18"/>
                               </w:rPr>
-                              <w:t>докум</w:t>
-                            </w:r>
-                            <w:proofErr w:type="spellEnd"/>
-                            <w:r>
-                              <w:rPr>
-                                <w:rFonts w:ascii="Journal" w:hAnsi="Journal"/>
-                                <w:sz w:val="18"/>
-                              </w:rPr>
-                              <w:t>.</w:t>
+                              <w:t>докум.</w:t>
                             </w:r>
                           </w:p>
                         </w:txbxContent>
@@ -38576,21 +38494,12 @@
                           <w:rFonts w:ascii="Journal" w:hAnsi="Journal"/>
                         </w:rPr>
                       </w:pPr>
-                      <w:proofErr w:type="spellStart"/>
                       <w:r>
                         <w:rPr>
                           <w:rFonts w:ascii="Journal" w:hAnsi="Journal"/>
                           <w:sz w:val="18"/>
                         </w:rPr>
-                        <w:t>Зм</w:t>
-                      </w:r>
-                      <w:proofErr w:type="spellEnd"/>
-                      <w:r>
-                        <w:rPr>
-                          <w:rFonts w:ascii="Journal" w:hAnsi="Journal"/>
-                          <w:sz w:val="18"/>
-                        </w:rPr>
-                        <w:t>.</w:t>
+                        <w:t>Зм.</w:t>
                       </w:r>
                     </w:p>
                   </w:txbxContent>
@@ -38634,21 +38543,12 @@
                         </w:rPr>
                         <w:t xml:space="preserve">№ </w:t>
                       </w:r>
-                      <w:proofErr w:type="spellStart"/>
                       <w:r>
                         <w:rPr>
                           <w:rFonts w:ascii="Journal" w:hAnsi="Journal"/>
                           <w:sz w:val="18"/>
                         </w:rPr>
-                        <w:t>докум</w:t>
-                      </w:r>
-                      <w:proofErr w:type="spellEnd"/>
-                      <w:r>
-                        <w:rPr>
-                          <w:rFonts w:ascii="Journal" w:hAnsi="Journal"/>
-                          <w:sz w:val="18"/>
-                        </w:rPr>
-                        <w:t>.</w:t>
+                        <w:t>докум.</w:t>
                       </w:r>
                     </w:p>
                   </w:txbxContent>
@@ -39320,21 +39220,12 @@
                                 <w:rFonts w:ascii="Journal" w:hAnsi="Journal"/>
                               </w:rPr>
                             </w:pPr>
-                            <w:proofErr w:type="spellStart"/>
                             <w:r>
                               <w:rPr>
                                 <w:rFonts w:ascii="Journal" w:hAnsi="Journal"/>
                                 <w:sz w:val="18"/>
                               </w:rPr>
-                              <w:t>Зм</w:t>
-                            </w:r>
-                            <w:proofErr w:type="spellEnd"/>
-                            <w:r>
-                              <w:rPr>
-                                <w:rFonts w:ascii="Journal" w:hAnsi="Journal"/>
-                                <w:sz w:val="18"/>
-                              </w:rPr>
-                              <w:t>.</w:t>
+                              <w:t>Зм.</w:t>
                             </w:r>
                           </w:p>
                         </w:txbxContent>
@@ -39456,21 +39347,12 @@
                               </w:rPr>
                               <w:t xml:space="preserve">№ </w:t>
                             </w:r>
-                            <w:proofErr w:type="spellStart"/>
                             <w:r>
                               <w:rPr>
                                 <w:rFonts w:ascii="Journal" w:hAnsi="Journal"/>
                                 <w:sz w:val="18"/>
                               </w:rPr>
-                              <w:t>докум</w:t>
-                            </w:r>
-                            <w:proofErr w:type="spellEnd"/>
-                            <w:r>
-                              <w:rPr>
-                                <w:rFonts w:ascii="Journal" w:hAnsi="Journal"/>
-                                <w:sz w:val="18"/>
-                              </w:rPr>
-                              <w:t>.</w:t>
+                              <w:t>докум.</w:t>
                             </w:r>
                           </w:p>
                         </w:txbxContent>
@@ -39941,21 +39823,12 @@
                           <w:rFonts w:ascii="Journal" w:hAnsi="Journal"/>
                         </w:rPr>
                       </w:pPr>
-                      <w:proofErr w:type="spellStart"/>
                       <w:r>
                         <w:rPr>
                           <w:rFonts w:ascii="Journal" w:hAnsi="Journal"/>
                           <w:sz w:val="18"/>
                         </w:rPr>
-                        <w:t>Зм</w:t>
-                      </w:r>
-                      <w:proofErr w:type="spellEnd"/>
-                      <w:r>
-                        <w:rPr>
-                          <w:rFonts w:ascii="Journal" w:hAnsi="Journal"/>
-                          <w:sz w:val="18"/>
-                        </w:rPr>
-                        <w:t>.</w:t>
+                        <w:t>Зм.</w:t>
                       </w:r>
                     </w:p>
                   </w:txbxContent>
@@ -39999,21 +39872,12 @@
                         </w:rPr>
                         <w:t xml:space="preserve">№ </w:t>
                       </w:r>
-                      <w:proofErr w:type="spellStart"/>
                       <w:r>
                         <w:rPr>
                           <w:rFonts w:ascii="Journal" w:hAnsi="Journal"/>
                           <w:sz w:val="18"/>
                         </w:rPr>
-                        <w:t>докум</w:t>
-                      </w:r>
-                      <w:proofErr w:type="spellEnd"/>
-                      <w:r>
-                        <w:rPr>
-                          <w:rFonts w:ascii="Journal" w:hAnsi="Journal"/>
-                          <w:sz w:val="18"/>
-                        </w:rPr>
-                        <w:t>.</w:t>
+                        <w:t>докум.</w:t>
                       </w:r>
                     </w:p>
                   </w:txbxContent>
@@ -40685,21 +40549,12 @@
                                 <w:rFonts w:ascii="Journal" w:hAnsi="Journal"/>
                               </w:rPr>
                             </w:pPr>
-                            <w:proofErr w:type="spellStart"/>
                             <w:r>
                               <w:rPr>
                                 <w:rFonts w:ascii="Journal" w:hAnsi="Journal"/>
                                 <w:sz w:val="18"/>
                               </w:rPr>
-                              <w:t>Зм</w:t>
-                            </w:r>
-                            <w:proofErr w:type="spellEnd"/>
-                            <w:r>
-                              <w:rPr>
-                                <w:rFonts w:ascii="Journal" w:hAnsi="Journal"/>
-                                <w:sz w:val="18"/>
-                              </w:rPr>
-                              <w:t>.</w:t>
+                              <w:t>Зм.</w:t>
                             </w:r>
                           </w:p>
                         </w:txbxContent>
@@ -40821,21 +40676,12 @@
                               </w:rPr>
                               <w:t xml:space="preserve">№ </w:t>
                             </w:r>
-                            <w:proofErr w:type="spellStart"/>
                             <w:r>
                               <w:rPr>
                                 <w:rFonts w:ascii="Journal" w:hAnsi="Journal"/>
                                 <w:sz w:val="18"/>
                               </w:rPr>
-                              <w:t>докум</w:t>
-                            </w:r>
-                            <w:proofErr w:type="spellEnd"/>
-                            <w:r>
-                              <w:rPr>
-                                <w:rFonts w:ascii="Journal" w:hAnsi="Journal"/>
-                                <w:sz w:val="18"/>
-                              </w:rPr>
-                              <w:t>.</w:t>
+                              <w:t>докум.</w:t>
                             </w:r>
                           </w:p>
                         </w:txbxContent>
@@ -41296,21 +41142,12 @@
                           <w:rFonts w:ascii="Journal" w:hAnsi="Journal"/>
                         </w:rPr>
                       </w:pPr>
-                      <w:proofErr w:type="spellStart"/>
                       <w:r>
                         <w:rPr>
                           <w:rFonts w:ascii="Journal" w:hAnsi="Journal"/>
                           <w:sz w:val="18"/>
                         </w:rPr>
-                        <w:t>Зм</w:t>
-                      </w:r>
-                      <w:proofErr w:type="spellEnd"/>
-                      <w:r>
-                        <w:rPr>
-                          <w:rFonts w:ascii="Journal" w:hAnsi="Journal"/>
-                          <w:sz w:val="18"/>
-                        </w:rPr>
-                        <w:t>.</w:t>
+                        <w:t>Зм.</w:t>
                       </w:r>
                     </w:p>
                   </w:txbxContent>
@@ -41354,21 +41191,12 @@
                         </w:rPr>
                         <w:t xml:space="preserve">№ </w:t>
                       </w:r>
-                      <w:proofErr w:type="spellStart"/>
                       <w:r>
                         <w:rPr>
                           <w:rFonts w:ascii="Journal" w:hAnsi="Journal"/>
                           <w:sz w:val="18"/>
                         </w:rPr>
-                        <w:t>докум</w:t>
-                      </w:r>
-                      <w:proofErr w:type="spellEnd"/>
-                      <w:r>
-                        <w:rPr>
-                          <w:rFonts w:ascii="Journal" w:hAnsi="Journal"/>
-                          <w:sz w:val="18"/>
-                        </w:rPr>
-                        <w:t>.</w:t>
+                        <w:t>докум.</w:t>
                       </w:r>
                     </w:p>
                   </w:txbxContent>
@@ -45361,6 +45189,7 @@
   <w:style w:type="character" w:default="1" w:styleId="DefaultParagraphFont">
     <w:name w:val="Default Paragraph Font"/>
     <w:uiPriority w:val="1"/>
+    <w:semiHidden/>
     <w:unhideWhenUsed/>
   </w:style>
   <w:style w:type="table" w:default="1" w:styleId="TableNormal">
@@ -46474,7 +46303,7 @@
 </file>
 
 <file path=customXml/itemProps1.xml><?xml version="1.0" encoding="utf-8"?>
-<ds:datastoreItem xmlns:ds="http://schemas.openxmlformats.org/officeDocument/2006/customXml" ds:itemID="{5A695AAD-A5B5-4231-A6F6-D9B0DCFF3F78}">
+<ds:datastoreItem xmlns:ds="http://schemas.openxmlformats.org/officeDocument/2006/customXml" ds:itemID="{A3F2DD2B-6E6F-43B4-9B51-F3EDC0E64293}">
   <ds:schemaRefs>
     <ds:schemaRef ds:uri="http://schemas.openxmlformats.org/officeDocument/2006/bibliography"/>
   </ds:schemaRefs>

</xml_diff>